<commit_message>
created details page and create activity page for customer
</commit_message>
<xml_diff>
--- a/GroupCSUserStories.docx
+++ b/GroupCSUserStories.docx
@@ -96,13 +96,15 @@
           <w:rFonts w:ascii="Arial" w:eastAsia="Times New Roman" w:hAnsi="Arial" w:cs="Arial"/>
           <w:sz w:val="25"/>
           <w:szCs w:val="25"/>
-        </w:rPr>
-      </w:pPr>
-      <w:r>
-        <w:rPr>
-          <w:rFonts w:ascii="Arial" w:eastAsia="Times New Roman" w:hAnsi="Arial" w:cs="Arial"/>
-          <w:sz w:val="25"/>
-          <w:szCs w:val="25"/>
+          <w:highlight w:val="green"/>
+        </w:rPr>
+      </w:pPr>
+      <w:r>
+        <w:rPr>
+          <w:rFonts w:ascii="Arial" w:eastAsia="Times New Roman" w:hAnsi="Arial" w:cs="Arial"/>
+          <w:sz w:val="25"/>
+          <w:szCs w:val="25"/>
+          <w:highlight w:val="green"/>
         </w:rPr>
         <w:t>As a developer, I want to create an ASP.NET Core Web API that will allow the querying of activity data.</w:t>
       </w:r>
@@ -119,13 +121,15 @@
           <w:rFonts w:ascii="Arial" w:eastAsia="Times New Roman" w:hAnsi="Arial" w:cs="Arial"/>
           <w:sz w:val="25"/>
           <w:szCs w:val="25"/>
-        </w:rPr>
-      </w:pPr>
-      <w:r>
-        <w:rPr>
-          <w:rFonts w:ascii="Arial" w:eastAsia="Times New Roman" w:hAnsi="Arial" w:cs="Arial"/>
-          <w:sz w:val="25"/>
-          <w:szCs w:val="25"/>
+          <w:highlight w:val="yellow"/>
+        </w:rPr>
+      </w:pPr>
+      <w:r>
+        <w:rPr>
+          <w:rFonts w:ascii="Arial" w:eastAsia="Times New Roman" w:hAnsi="Arial" w:cs="Arial"/>
+          <w:sz w:val="25"/>
+          <w:szCs w:val="25"/>
+          <w:highlight w:val="yellow"/>
         </w:rPr>
         <w:t>As a user I want to be able to filter activities by city</w:t>
       </w:r>
@@ -134,6 +138,7 @@
           <w:rFonts w:ascii="Arial" w:eastAsia="Times New Roman" w:hAnsi="Arial" w:cs="Arial"/>
           <w:sz w:val="25"/>
           <w:szCs w:val="25"/>
+          <w:highlight w:val="yellow"/>
         </w:rPr>
         <w:t xml:space="preserve">, budget, season, inside/outside, </w:t>
       </w:r>
@@ -142,6 +147,7 @@
           <w:rFonts w:ascii="Arial" w:eastAsia="Times New Roman" w:hAnsi="Arial" w:cs="Arial"/>
           <w:sz w:val="25"/>
           <w:szCs w:val="25"/>
+          <w:highlight w:val="yellow"/>
         </w:rPr>
         <w:t xml:space="preserve">or </w:t>
       </w:r>
@@ -150,6 +156,7 @@
           <w:rFonts w:ascii="Arial" w:eastAsia="Times New Roman" w:hAnsi="Arial" w:cs="Arial"/>
           <w:sz w:val="25"/>
           <w:szCs w:val="25"/>
+          <w:highlight w:val="yellow"/>
         </w:rPr>
         <w:t>activit</w:t>
       </w:r>
@@ -158,6 +165,7 @@
           <w:rFonts w:ascii="Arial" w:eastAsia="Times New Roman" w:hAnsi="Arial" w:cs="Arial"/>
           <w:sz w:val="25"/>
           <w:szCs w:val="25"/>
+          <w:highlight w:val="yellow"/>
         </w:rPr>
         <w:t>y name</w:t>
       </w:r>
@@ -166,6 +174,7 @@
           <w:rFonts w:ascii="Arial" w:eastAsia="Times New Roman" w:hAnsi="Arial" w:cs="Arial"/>
           <w:sz w:val="25"/>
           <w:szCs w:val="25"/>
+          <w:highlight w:val="yellow"/>
         </w:rPr>
         <w:t>.</w:t>
       </w:r>
@@ -182,13 +191,15 @@
           <w:rFonts w:ascii="Arial" w:eastAsia="Times New Roman" w:hAnsi="Arial" w:cs="Arial"/>
           <w:sz w:val="25"/>
           <w:szCs w:val="25"/>
-        </w:rPr>
-      </w:pPr>
-      <w:r>
-        <w:rPr>
-          <w:rFonts w:ascii="Arial" w:eastAsia="Times New Roman" w:hAnsi="Arial" w:cs="Arial"/>
-          <w:sz w:val="25"/>
-          <w:szCs w:val="25"/>
+          <w:highlight w:val="yellow"/>
+        </w:rPr>
+      </w:pPr>
+      <w:r>
+        <w:rPr>
+          <w:rFonts w:ascii="Arial" w:eastAsia="Times New Roman" w:hAnsi="Arial" w:cs="Arial"/>
+          <w:sz w:val="25"/>
+          <w:szCs w:val="25"/>
+          <w:highlight w:val="yellow"/>
         </w:rPr>
         <w:t xml:space="preserve">As a user I want to see top choices for activities based on </w:t>
       </w:r>
@@ -197,6 +208,7 @@
           <w:rFonts w:ascii="Arial" w:eastAsia="Times New Roman" w:hAnsi="Arial" w:cs="Arial"/>
           <w:sz w:val="25"/>
           <w:szCs w:val="25"/>
+          <w:highlight w:val="yellow"/>
         </w:rPr>
         <w:t>my</w:t>
       </w:r>
@@ -205,6 +217,7 @@
           <w:rFonts w:ascii="Arial" w:eastAsia="Times New Roman" w:hAnsi="Arial" w:cs="Arial"/>
           <w:sz w:val="25"/>
           <w:szCs w:val="25"/>
+          <w:highlight w:val="yellow"/>
         </w:rPr>
         <w:t xml:space="preserve"> selection.</w:t>
       </w:r>
@@ -221,13 +234,15 @@
           <w:rFonts w:ascii="Arial" w:eastAsia="Times New Roman" w:hAnsi="Arial" w:cs="Arial"/>
           <w:sz w:val="25"/>
           <w:szCs w:val="25"/>
-        </w:rPr>
-      </w:pPr>
-      <w:r>
-        <w:rPr>
-          <w:rFonts w:ascii="Arial" w:eastAsia="Times New Roman" w:hAnsi="Arial" w:cs="Arial"/>
-          <w:sz w:val="25"/>
-          <w:szCs w:val="25"/>
+          <w:highlight w:val="yellow"/>
+        </w:rPr>
+      </w:pPr>
+      <w:r>
+        <w:rPr>
+          <w:rFonts w:ascii="Arial" w:eastAsia="Times New Roman" w:hAnsi="Arial" w:cs="Arial"/>
+          <w:sz w:val="25"/>
+          <w:szCs w:val="25"/>
+          <w:highlight w:val="yellow"/>
         </w:rPr>
         <w:t xml:space="preserve">As a user I want to see </w:t>
       </w:r>
@@ -236,6 +251,7 @@
           <w:rFonts w:ascii="Arial" w:eastAsia="Times New Roman" w:hAnsi="Arial" w:cs="Arial"/>
           <w:sz w:val="25"/>
           <w:szCs w:val="25"/>
+          <w:highlight w:val="yellow"/>
         </w:rPr>
         <w:t>the top three choices of activities as multiple pins on a map</w:t>
       </w:r>
@@ -244,6 +260,7 @@
           <w:rFonts w:ascii="Arial" w:eastAsia="Times New Roman" w:hAnsi="Arial" w:cs="Arial"/>
           <w:sz w:val="25"/>
           <w:szCs w:val="25"/>
+          <w:highlight w:val="yellow"/>
         </w:rPr>
         <w:t xml:space="preserve"> </w:t>
       </w:r>
@@ -252,6 +269,7 @@
           <w:rFonts w:ascii="Arial" w:eastAsia="Times New Roman" w:hAnsi="Arial" w:cs="Arial"/>
           <w:sz w:val="25"/>
           <w:szCs w:val="25"/>
+          <w:highlight w:val="yellow"/>
         </w:rPr>
         <w:t>so that I can see where these activities are located.</w:t>
       </w:r>
@@ -268,23 +286,17 @@
           <w:rFonts w:ascii="Arial" w:eastAsia="Times New Roman" w:hAnsi="Arial" w:cs="Arial"/>
           <w:sz w:val="25"/>
           <w:szCs w:val="25"/>
-        </w:rPr>
-      </w:pPr>
-      <w:r>
-        <w:rPr>
-          <w:rFonts w:ascii="Arial" w:eastAsia="Times New Roman" w:hAnsi="Arial" w:cs="Arial"/>
-          <w:sz w:val="25"/>
-          <w:szCs w:val="25"/>
-        </w:rPr>
-        <w:t xml:space="preserve">As a user I want to </w:t>
-      </w:r>
-      <w:r>
-        <w:rPr>
-          <w:rFonts w:ascii="Arial" w:eastAsia="Times New Roman" w:hAnsi="Arial" w:cs="Arial"/>
-          <w:sz w:val="25"/>
-          <w:szCs w:val="25"/>
-        </w:rPr>
-        <w:t>see the details (i.e. …) of these activities</w:t>
+          <w:highlight w:val="yellow"/>
+        </w:rPr>
+      </w:pPr>
+      <w:r>
+        <w:rPr>
+          <w:rFonts w:ascii="Arial" w:eastAsia="Times New Roman" w:hAnsi="Arial" w:cs="Arial"/>
+          <w:sz w:val="25"/>
+          <w:szCs w:val="25"/>
+          <w:highlight w:val="yellow"/>
+        </w:rPr>
+        <w:t>As a user I want to see the details (i.e. …) of these activities</w:t>
       </w:r>
     </w:p>
     <w:p>
@@ -329,6 +341,7 @@
           <w:rFonts w:ascii="Arial" w:eastAsia="Times New Roman" w:hAnsi="Arial" w:cs="Arial"/>
           <w:sz w:val="25"/>
           <w:szCs w:val="25"/>
+          <w:highlight w:val="green"/>
         </w:rPr>
         <w:t>As a user, I want to be able to create a profile.</w:t>
       </w:r>
@@ -345,15 +358,26 @@
           <w:rFonts w:ascii="Arial" w:eastAsia="Times New Roman" w:hAnsi="Arial" w:cs="Arial"/>
           <w:sz w:val="25"/>
           <w:szCs w:val="25"/>
-        </w:rPr>
-      </w:pPr>
-      <w:r>
-        <w:rPr>
-          <w:rFonts w:ascii="Arial" w:eastAsia="Times New Roman" w:hAnsi="Arial" w:cs="Arial"/>
-          <w:sz w:val="25"/>
-          <w:szCs w:val="25"/>
+          <w:highlight w:val="yellow"/>
+        </w:rPr>
+      </w:pPr>
+      <w:r>
+        <w:rPr>
+          <w:rFonts w:ascii="Arial" w:eastAsia="Times New Roman" w:hAnsi="Arial" w:cs="Arial"/>
+          <w:sz w:val="25"/>
+          <w:szCs w:val="25"/>
+          <w:highlight w:val="yellow"/>
         </w:rPr>
         <w:t>As a user, I want to be able to save activities I am interested in.</w:t>
+      </w:r>
+      <w:r>
+        <w:rPr>
+          <w:rFonts w:ascii="Arial" w:eastAsia="Times New Roman" w:hAnsi="Arial" w:cs="Arial"/>
+          <w:sz w:val="25"/>
+          <w:szCs w:val="25"/>
+          <w:highlight w:val="yellow"/>
+        </w:rPr>
+        <w:t>(favorites)</w:t>
       </w:r>
     </w:p>
     <w:p>
@@ -462,7 +486,6 @@
           <w:iCs/>
           <w:sz w:val="25"/>
           <w:szCs w:val="25"/>
-          <w:highlight w:val="yellow"/>
         </w:rPr>
       </w:pPr>
       <w:r>
@@ -472,7 +495,16 @@
           <w:iCs/>
           <w:sz w:val="25"/>
           <w:szCs w:val="25"/>
-          <w:highlight w:val="yellow"/>
+        </w:rPr>
+        <w:t xml:space="preserve">Bonus: </w:t>
+      </w:r>
+      <w:r>
+        <w:rPr>
+          <w:rFonts w:ascii="Arial" w:eastAsia="Times New Roman" w:hAnsi="Arial" w:cs="Arial"/>
+          <w:i/>
+          <w:iCs/>
+          <w:sz w:val="25"/>
+          <w:szCs w:val="25"/>
         </w:rPr>
         <w:t xml:space="preserve">As a user I want to be able to delete saved activities. </w:t>
       </w:r>
@@ -491,7 +523,6 @@
           <w:iCs/>
           <w:sz w:val="25"/>
           <w:szCs w:val="25"/>
-          <w:highlight w:val="yellow"/>
         </w:rPr>
       </w:pPr>
       <w:r>
@@ -501,7 +532,16 @@
           <w:iCs/>
           <w:sz w:val="25"/>
           <w:szCs w:val="25"/>
-          <w:highlight w:val="yellow"/>
+        </w:rPr>
+        <w:t xml:space="preserve">Bonus: </w:t>
+      </w:r>
+      <w:r>
+        <w:rPr>
+          <w:rFonts w:ascii="Arial" w:eastAsia="Times New Roman" w:hAnsi="Arial" w:cs="Arial"/>
+          <w:i/>
+          <w:iCs/>
+          <w:sz w:val="25"/>
+          <w:szCs w:val="25"/>
         </w:rPr>
         <w:t xml:space="preserve">As a user I want to be able to edit selected activities of interest. </w:t>
       </w:r>
@@ -522,13 +562,25 @@
       </w:pPr>
       <w:r>
         <w:rPr>
+          <w:rFonts w:ascii="Arial" w:eastAsia="Times New Roman" w:hAnsi="Arial" w:cs="Arial"/>
+          <w:i/>
+          <w:iCs/>
+          <w:sz w:val="25"/>
+          <w:szCs w:val="25"/>
+          <w:highlight w:val="yellow"/>
+        </w:rPr>
+        <w:t xml:space="preserve">Bonus: </w:t>
+      </w:r>
+      <w:r>
+        <w:rPr>
           <w:rFonts w:ascii="Arial" w:hAnsi="Arial" w:cs="Arial"/>
           <w:sz w:val="24"/>
           <w:szCs w:val="24"/>
           <w:highlight w:val="yellow"/>
         </w:rPr>
-        <w:t xml:space="preserve">As a user, I want to be able to </w:t>
-      </w:r>
+        <w:t xml:space="preserve">As a user, I want to be able to get recommended activities based on my interest (i.e. outdoor, summer activities) – displayed by highest average rating “most </w:t>
+      </w:r>
+      <w:proofErr w:type="gramStart"/>
       <w:r>
         <w:rPr>
           <w:rFonts w:ascii="Arial" w:hAnsi="Arial" w:cs="Arial"/>
@@ -536,7 +588,7 @@
           <w:szCs w:val="24"/>
           <w:highlight w:val="yellow"/>
         </w:rPr>
-        <w:t xml:space="preserve">get recommended activities based on </w:t>
+        <w:t>popular”</w:t>
       </w:r>
       <w:r>
         <w:rPr>
@@ -545,8 +597,9 @@
           <w:szCs w:val="24"/>
           <w:highlight w:val="yellow"/>
         </w:rPr>
-        <w:t xml:space="preserve">my </w:t>
-      </w:r>
+        <w:t>(</w:t>
+      </w:r>
+      <w:proofErr w:type="gramEnd"/>
       <w:r>
         <w:rPr>
           <w:rFonts w:ascii="Arial" w:hAnsi="Arial" w:cs="Arial"/>
@@ -554,16 +607,12 @@
           <w:szCs w:val="24"/>
           <w:highlight w:val="yellow"/>
         </w:rPr>
-        <w:t>interest (i.e. outdoor, summer activities) – displayed by highest average rating “most popular”</w:t>
+        <w:t>interests)</w:t>
       </w:r>
     </w:p>
     <w:p>
       <w:pPr>
         <w:pStyle w:val="ListParagraph"/>
-        <w:numPr>
-          <w:ilvl w:val="0"/>
-          <w:numId w:val="2"/>
-        </w:numPr>
         <w:spacing w:after="0" w:line="240" w:lineRule="auto"/>
         <w:rPr>
           <w:rFonts w:ascii="Arial" w:eastAsia="Times New Roman" w:hAnsi="Arial" w:cs="Arial"/>
@@ -574,36 +623,7 @@
         </w:rPr>
       </w:pPr>
     </w:p>
-    <w:p>
-      <w:r>
-        <w:t xml:space="preserve">//create your own ASP.NET Core Web API to store activities </w:t>
-      </w:r>
-    </w:p>
-    <w:p>
-      <w:pPr>
-        <w:pStyle w:val="ListParagraph"/>
-        <w:numPr>
-          <w:ilvl w:val="0"/>
-          <w:numId w:val="5"/>
-        </w:numPr>
-      </w:pPr>
-      <w:r>
-        <w:t xml:space="preserve">Think Movie Library project, except your ASP.NET Core MVC application makes requests to the ASP.NET Core Web API project (David will </w:t>
-      </w:r>
-      <w:proofErr w:type="gramStart"/>
-      <w:r>
-        <w:t>giving</w:t>
-      </w:r>
-      <w:proofErr w:type="gramEnd"/>
-      <w:r>
-        <w:t xml:space="preserve"> you a lecture tomorrow that will help with this. I recommend asking him questions about this during lecture tomorrow)</w:t>
-      </w:r>
-    </w:p>
-    <w:p>
-      <w:r>
-        <w:t>//user can get recommended activities based on their interest (i.e. outdoor, summer activities) – displayed by highest average rating “most popular”</w:t>
-      </w:r>
-    </w:p>
+    <w:p/>
     <w:sectPr>
       <w:pgSz w:w="12240" w:h="15840"/>
       <w:pgMar w:top="1440" w:right="1440" w:bottom="1440" w:left="1440" w:header="0" w:footer="0" w:gutter="0"/>

</xml_diff>